<commit_message>
Revert "Hash is done!"
This reverts commit 2c52fe199cac5782d76c5467e947c816c2e00ebd.
</commit_message>
<xml_diff>
--- a/Instruction Manual.docx
+++ b/Instruction Manual.docx
@@ -531,7 +531,12 @@
               <w:jc w:val="center"/>
             </w:pPr>
             <w:r>
-              <w:t>end</w:t>
+              <w:t>en</w:t>
+            </w:r>
+            <w:bookmarkStart w:id="0" w:name="_GoBack"/>
+            <w:bookmarkEnd w:id="0"/>
+            <w:r>
+              <w:t>d</w:t>
             </w:r>
           </w:p>
         </w:tc>
@@ -541,96 +546,31 @@
           <w:tcPr>
             <w:tcW w:w="1870" w:type="dxa"/>
           </w:tcPr>
-          <w:p>
-            <w:pPr>
-              <w:jc w:val="center"/>
-            </w:pPr>
-            <w:proofErr w:type="spellStart"/>
-            <w:r>
-              <w:t>jmp</w:t>
-            </w:r>
-            <w:proofErr w:type="spellEnd"/>
-            <w:r>
-              <w:t xml:space="preserve"> </w:t>
-            </w:r>
-            <w:proofErr w:type="spellStart"/>
-            <w:r>
-              <w:t>imm</w:t>
-            </w:r>
-            <w:proofErr w:type="spellEnd"/>
-          </w:p>
+          <w:p/>
         </w:tc>
         <w:tc>
           <w:tcPr>
             <w:tcW w:w="2355" w:type="dxa"/>
           </w:tcPr>
-          <w:p>
-            <w:r>
-              <w:t xml:space="preserve">PC = PC + </w:t>
-            </w:r>
-            <w:proofErr w:type="spellStart"/>
-            <w:r>
-              <w:t>imm</w:t>
-            </w:r>
-            <w:proofErr w:type="spellEnd"/>
-            <w:r>
-              <w:t xml:space="preserve"> </w:t>
-            </w:r>
-          </w:p>
-          <w:p>
-            <w:proofErr w:type="spellStart"/>
-            <w:r>
-              <w:t>imm</w:t>
-            </w:r>
-            <w:proofErr w:type="spellEnd"/>
-            <w:r>
-              <w:t>: [-8, 7]</w:t>
-            </w:r>
-          </w:p>
+          <w:p/>
         </w:tc>
         <w:tc>
           <w:tcPr>
             <w:tcW w:w="1385" w:type="dxa"/>
           </w:tcPr>
-          <w:p>
-            <w:pPr>
-              <w:jc w:val="center"/>
-            </w:pPr>
-            <w:r>
-              <w:t xml:space="preserve">1100 </w:t>
-            </w:r>
-            <w:proofErr w:type="spellStart"/>
-            <w:r>
-              <w:t>iiii</w:t>
-            </w:r>
-            <w:proofErr w:type="spellEnd"/>
-          </w:p>
-        </w:tc>
-        <w:tc>
-          <w:tcPr>
-            <w:tcW w:w="1870" w:type="dxa"/>
-          </w:tcPr>
-          <w:p>
-            <w:pPr>
-              <w:jc w:val="center"/>
-            </w:pPr>
-            <w:r>
-              <w:t>11000010</w:t>
-            </w:r>
-          </w:p>
-        </w:tc>
-        <w:tc>
-          <w:tcPr>
-            <w:tcW w:w="1870" w:type="dxa"/>
-          </w:tcPr>
-          <w:p>
-            <w:pPr>
-              <w:jc w:val="center"/>
-            </w:pPr>
-            <w:r>
-              <w:t>jmp 2</w:t>
-            </w:r>
-          </w:p>
+          <w:p/>
+        </w:tc>
+        <w:tc>
+          <w:tcPr>
+            <w:tcW w:w="1870" w:type="dxa"/>
+          </w:tcPr>
+          <w:p/>
+        </w:tc>
+        <w:tc>
+          <w:tcPr>
+            <w:tcW w:w="1870" w:type="dxa"/>
+          </w:tcPr>
+          <w:p/>
         </w:tc>
       </w:tr>
       <w:tr>
@@ -638,421 +578,31 @@
           <w:tcPr>
             <w:tcW w:w="1870" w:type="dxa"/>
           </w:tcPr>
-          <w:p>
-            <w:pPr>
-              <w:jc w:val="center"/>
-            </w:pPr>
-            <w:r>
-              <w:t>eq Rx, Ry</w:t>
-            </w:r>
-          </w:p>
+          <w:p/>
         </w:tc>
         <w:tc>
           <w:tcPr>
             <w:tcW w:w="2355" w:type="dxa"/>
           </w:tcPr>
-          <w:p>
-            <w:pPr>
-              <w:ind w:firstLine="720"/>
-            </w:pPr>
-            <w:r>
-              <w:t>If Rx == Ry, Rx = 1. else, Rx = 0</w:t>
-            </w:r>
-          </w:p>
-          <w:p>
-            <w:pPr>
-              <w:ind w:firstLine="720"/>
-            </w:pPr>
-          </w:p>
+          <w:p/>
         </w:tc>
         <w:tc>
           <w:tcPr>
             <w:tcW w:w="1385" w:type="dxa"/>
           </w:tcPr>
-          <w:p>
-            <w:pPr>
-              <w:jc w:val="center"/>
-            </w:pPr>
-            <w:r>
-              <w:rPr>
-                <w:rFonts w:ascii="Consolas" w:hAnsi="Consolas" w:cs="Consolas"/>
-                <w:color w:val="A31515"/>
-                <w:sz w:val="19"/>
-                <w:szCs w:val="19"/>
-              </w:rPr>
-              <w:t>0110</w:t>
-            </w:r>
-            <w:r>
-              <w:rPr>
-                <w:rFonts w:ascii="Consolas" w:hAnsi="Consolas" w:cs="Consolas"/>
-                <w:color w:val="A31515"/>
-                <w:sz w:val="19"/>
-                <w:szCs w:val="19"/>
-              </w:rPr>
-              <w:t xml:space="preserve"> </w:t>
-            </w:r>
-            <w:r>
-              <w:t xml:space="preserve">xx </w:t>
-            </w:r>
-            <w:proofErr w:type="spellStart"/>
-            <w:r>
-              <w:t>yy</w:t>
-            </w:r>
-            <w:proofErr w:type="spellEnd"/>
-          </w:p>
-        </w:tc>
-        <w:tc>
-          <w:tcPr>
-            <w:tcW w:w="1870" w:type="dxa"/>
-          </w:tcPr>
-          <w:p>
-            <w:pPr>
-              <w:jc w:val="center"/>
-            </w:pPr>
-            <w:r>
-              <w:t>01101011</w:t>
-            </w:r>
-          </w:p>
-        </w:tc>
-        <w:tc>
-          <w:tcPr>
-            <w:tcW w:w="1870" w:type="dxa"/>
-          </w:tcPr>
-          <w:p>
-            <w:pPr>
-              <w:jc w:val="center"/>
-            </w:pPr>
-            <w:r>
-              <w:t>eq R1, R2</w:t>
-            </w:r>
-          </w:p>
-        </w:tc>
-      </w:tr>
-      <w:tr>
-        <w:tc>
-          <w:tcPr>
-            <w:tcW w:w="1870" w:type="dxa"/>
-          </w:tcPr>
-          <w:p>
-            <w:pPr>
-              <w:jc w:val="center"/>
-            </w:pPr>
-            <w:r>
-              <w:t>sb Rx, Ry</w:t>
-            </w:r>
-          </w:p>
-        </w:tc>
-        <w:tc>
-          <w:tcPr>
-            <w:tcW w:w="2355" w:type="dxa"/>
-          </w:tcPr>
-          <w:p>
-            <w:pPr>
-              <w:ind w:firstLine="720"/>
-            </w:pPr>
-            <w:proofErr w:type="gramStart"/>
-            <w:r>
-              <w:t>m</w:t>
-            </w:r>
-            <w:r>
-              <w:t>em[</w:t>
-            </w:r>
-            <w:proofErr w:type="gramEnd"/>
-            <w:r>
-              <w:t>Ry] = Rx</w:t>
-            </w:r>
-          </w:p>
-        </w:tc>
-        <w:tc>
-          <w:tcPr>
-            <w:tcW w:w="1385" w:type="dxa"/>
-          </w:tcPr>
-          <w:p>
-            <w:pPr>
-              <w:jc w:val="center"/>
-              <w:rPr>
-                <w:rFonts w:ascii="Consolas" w:hAnsi="Consolas" w:cs="Consolas"/>
-                <w:color w:val="A31515"/>
-                <w:sz w:val="19"/>
-                <w:szCs w:val="19"/>
-              </w:rPr>
-            </w:pPr>
-            <w:r>
-              <w:rPr>
-                <w:rFonts w:ascii="Consolas" w:hAnsi="Consolas" w:cs="Consolas"/>
-                <w:color w:val="A31515"/>
-                <w:sz w:val="19"/>
-                <w:szCs w:val="19"/>
-              </w:rPr>
-              <w:t xml:space="preserve">1001 xx </w:t>
-            </w:r>
-            <w:proofErr w:type="spellStart"/>
-            <w:r>
-              <w:rPr>
-                <w:rFonts w:ascii="Consolas" w:hAnsi="Consolas" w:cs="Consolas"/>
-                <w:color w:val="A31515"/>
-                <w:sz w:val="19"/>
-                <w:szCs w:val="19"/>
-              </w:rPr>
-              <w:t>yy</w:t>
-            </w:r>
-            <w:proofErr w:type="spellEnd"/>
-          </w:p>
-        </w:tc>
-        <w:tc>
-          <w:tcPr>
-            <w:tcW w:w="1870" w:type="dxa"/>
-          </w:tcPr>
-          <w:p>
-            <w:pPr>
-              <w:jc w:val="center"/>
-            </w:pPr>
-            <w:r>
-              <w:t>10011100</w:t>
-            </w:r>
-          </w:p>
-        </w:tc>
-        <w:tc>
-          <w:tcPr>
-            <w:tcW w:w="1870" w:type="dxa"/>
-          </w:tcPr>
-          <w:p>
-            <w:pPr>
-              <w:jc w:val="center"/>
-            </w:pPr>
-            <w:r>
-              <w:t>sb R1, R2</w:t>
-            </w:r>
-          </w:p>
-        </w:tc>
-      </w:tr>
-      <w:tr>
-        <w:tc>
-          <w:tcPr>
-            <w:tcW w:w="1870" w:type="dxa"/>
-          </w:tcPr>
-          <w:p>
-            <w:pPr>
-              <w:jc w:val="center"/>
-            </w:pPr>
-            <w:proofErr w:type="spellStart"/>
-            <w:r>
-              <w:t>l</w:t>
-            </w:r>
-            <w:r>
-              <w:t>b</w:t>
-            </w:r>
-            <w:proofErr w:type="spellEnd"/>
-            <w:r>
-              <w:t xml:space="preserve"> Rx, Ry</w:t>
-            </w:r>
-          </w:p>
-        </w:tc>
-        <w:tc>
-          <w:tcPr>
-            <w:tcW w:w="2355" w:type="dxa"/>
-          </w:tcPr>
-          <w:p>
-            <w:pPr>
-              <w:ind w:firstLine="720"/>
-            </w:pPr>
-            <w:r>
-              <w:t xml:space="preserve">Rx = </w:t>
-            </w:r>
-            <w:proofErr w:type="gramStart"/>
-            <w:r>
-              <w:t>mem[</w:t>
-            </w:r>
-            <w:proofErr w:type="gramEnd"/>
-            <w:r>
-              <w:t>Ry]</w:t>
-            </w:r>
-          </w:p>
-        </w:tc>
-        <w:tc>
-          <w:tcPr>
-            <w:tcW w:w="1385" w:type="dxa"/>
-          </w:tcPr>
-          <w:p>
-            <w:pPr>
-              <w:jc w:val="center"/>
-              <w:rPr>
-                <w:rFonts w:ascii="Consolas" w:hAnsi="Consolas" w:cs="Consolas"/>
-                <w:color w:val="A31515"/>
-                <w:sz w:val="19"/>
-                <w:szCs w:val="19"/>
-              </w:rPr>
-            </w:pPr>
-            <w:r>
-              <w:rPr>
-                <w:rFonts w:ascii="Consolas" w:hAnsi="Consolas" w:cs="Consolas"/>
-                <w:color w:val="A31515"/>
-                <w:sz w:val="19"/>
-                <w:szCs w:val="19"/>
-              </w:rPr>
-              <w:t xml:space="preserve">1010 xx </w:t>
-            </w:r>
-            <w:proofErr w:type="spellStart"/>
-            <w:r>
-              <w:rPr>
-                <w:rFonts w:ascii="Consolas" w:hAnsi="Consolas" w:cs="Consolas"/>
-                <w:color w:val="A31515"/>
-                <w:sz w:val="19"/>
-                <w:szCs w:val="19"/>
-              </w:rPr>
-              <w:t>yy</w:t>
-            </w:r>
-            <w:proofErr w:type="spellEnd"/>
-          </w:p>
-        </w:tc>
-        <w:tc>
-          <w:tcPr>
-            <w:tcW w:w="1870" w:type="dxa"/>
-          </w:tcPr>
-          <w:p>
-            <w:pPr>
-              <w:jc w:val="center"/>
-            </w:pPr>
-            <w:r>
-              <w:t>10101010</w:t>
-            </w:r>
-          </w:p>
-        </w:tc>
-        <w:tc>
-          <w:tcPr>
-            <w:tcW w:w="1870" w:type="dxa"/>
-          </w:tcPr>
-          <w:p>
-            <w:pPr>
-              <w:jc w:val="center"/>
-            </w:pPr>
-            <w:proofErr w:type="spellStart"/>
-            <w:r>
-              <w:t>lb</w:t>
-            </w:r>
-            <w:proofErr w:type="spellEnd"/>
-            <w:r>
-              <w:t xml:space="preserve"> R</w:t>
-            </w:r>
-            <w:proofErr w:type="gramStart"/>
-            <w:r>
-              <w:t>1,R</w:t>
-            </w:r>
-            <w:proofErr w:type="gramEnd"/>
-            <w:r>
-              <w:t>3</w:t>
-            </w:r>
-          </w:p>
-        </w:tc>
-        <w:bookmarkStart w:id="0" w:name="_GoBack"/>
-        <w:bookmarkEnd w:id="0"/>
-      </w:tr>
-      <w:tr>
-        <w:tc>
-          <w:tcPr>
-            <w:tcW w:w="1870" w:type="dxa"/>
-          </w:tcPr>
-          <w:p>
-            <w:pPr>
-              <w:jc w:val="center"/>
-            </w:pPr>
-            <w:r>
-              <w:t>h</w:t>
-            </w:r>
-            <w:r>
-              <w:t xml:space="preserve">ash </w:t>
-            </w:r>
-            <w:r>
-              <w:t>Rx, Ry</w:t>
-            </w:r>
-          </w:p>
-        </w:tc>
-        <w:tc>
-          <w:tcPr>
-            <w:tcW w:w="2355" w:type="dxa"/>
-          </w:tcPr>
-          <w:p>
-            <w:pPr>
-              <w:ind w:firstLine="720"/>
-            </w:pPr>
-          </w:p>
-        </w:tc>
-        <w:tc>
-          <w:tcPr>
-            <w:tcW w:w="1385" w:type="dxa"/>
-          </w:tcPr>
-          <w:p>
-            <w:pPr>
-              <w:jc w:val="center"/>
-              <w:rPr>
-                <w:rFonts w:ascii="Consolas" w:hAnsi="Consolas" w:cs="Consolas"/>
-                <w:color w:val="A31515"/>
-                <w:sz w:val="19"/>
-                <w:szCs w:val="19"/>
-              </w:rPr>
-            </w:pPr>
-            <w:r>
-              <w:rPr>
-                <w:rFonts w:ascii="Consolas" w:hAnsi="Consolas" w:cs="Consolas"/>
-                <w:color w:val="A31515"/>
-                <w:sz w:val="19"/>
-                <w:szCs w:val="19"/>
-              </w:rPr>
-              <w:t xml:space="preserve">1100 xx </w:t>
-            </w:r>
-            <w:proofErr w:type="spellStart"/>
-            <w:r>
-              <w:rPr>
-                <w:rFonts w:ascii="Consolas" w:hAnsi="Consolas" w:cs="Consolas"/>
-                <w:color w:val="A31515"/>
-                <w:sz w:val="19"/>
-                <w:szCs w:val="19"/>
-              </w:rPr>
-              <w:t>yy</w:t>
-            </w:r>
-            <w:proofErr w:type="spellEnd"/>
-          </w:p>
-        </w:tc>
-        <w:tc>
-          <w:tcPr>
-            <w:tcW w:w="1870" w:type="dxa"/>
-          </w:tcPr>
-          <w:p>
-            <w:pPr>
-              <w:jc w:val="center"/>
-            </w:pPr>
-            <w:r>
-              <w:t>1</w:t>
-            </w:r>
-            <w:r>
-              <w:t>10</w:t>
-            </w:r>
-            <w:r>
-              <w:t>01010</w:t>
-            </w:r>
-          </w:p>
-        </w:tc>
-        <w:tc>
-          <w:tcPr>
-            <w:tcW w:w="1870" w:type="dxa"/>
-          </w:tcPr>
-          <w:p>
-            <w:pPr>
-              <w:jc w:val="center"/>
-            </w:pPr>
-            <w:r>
-              <w:t>hash R</w:t>
-            </w:r>
-            <w:r>
-              <w:t>1</w:t>
-            </w:r>
-            <w:r>
-              <w:t>, R</w:t>
-            </w:r>
-            <w:r>
-              <w:t>2</w:t>
-            </w:r>
-          </w:p>
+          <w:p/>
+        </w:tc>
+        <w:tc>
+          <w:tcPr>
+            <w:tcW w:w="1870" w:type="dxa"/>
+          </w:tcPr>
+          <w:p/>
+        </w:tc>
+        <w:tc>
+          <w:tcPr>
+            <w:tcW w:w="1870" w:type="dxa"/>
+          </w:tcPr>
+          <w:p/>
         </w:tc>
       </w:tr>
     </w:tbl>

</xml_diff>